<commit_message>
Added meeting minutes for 4-16.
</commit_message>
<xml_diff>
--- a/Documents/Meetings/4_14_2015/25_Minutes.docx
+++ b/Documents/Meetings/4_14_2015/25_Minutes.docx
@@ -50,27 +50,26 @@
           <w:sz w:val="24"/>
           <w:szCs w:val="24"/>
         </w:rPr>
-        <w:t xml:space="preserve">Begin </w:t>
-      </w:r>
-      <w:proofErr w:type="gramStart"/>
-      <w:r>
-        <w:rPr>
-          <w:rFonts w:ascii="Times New Roman" w:hAnsi="Times New Roman" w:cs="Times New Roman"/>
-          <w:b/>
-          <w:sz w:val="24"/>
-          <w:szCs w:val="24"/>
-        </w:rPr>
-        <w:t>Time</w:t>
-      </w:r>
-      <w:r>
-        <w:rPr>
-          <w:rFonts w:ascii="Times New Roman" w:hAnsi="Times New Roman" w:cs="Times New Roman"/>
-          <w:sz w:val="24"/>
-          <w:szCs w:val="24"/>
-        </w:rPr>
-        <w:t xml:space="preserve">  :</w:t>
-      </w:r>
-      <w:proofErr w:type="gramEnd"/>
+        <w:t>Begin Time</w:t>
+      </w:r>
+      <w:r>
+        <w:rPr>
+          <w:rFonts w:ascii="Times New Roman" w:hAnsi="Times New Roman" w:cs="Times New Roman"/>
+          <w:sz w:val="24"/>
+          <w:szCs w:val="24"/>
+        </w:rPr>
+        <w:t xml:space="preserve">  </w:t>
+      </w:r>
+      <w:bookmarkStart w:id="0" w:name="_GoBack"/>
+      <w:bookmarkEnd w:id="0"/>
+      <w:r>
+        <w:rPr>
+          <w:rFonts w:ascii="Times New Roman" w:hAnsi="Times New Roman" w:cs="Times New Roman"/>
+          <w:sz w:val="24"/>
+          <w:szCs w:val="24"/>
+        </w:rPr>
+        <w:t>:</w:t>
+      </w:r>
       <w:r>
         <w:rPr>
           <w:rFonts w:ascii="Times New Roman" w:hAnsi="Times New Roman" w:cs="Times New Roman"/>
@@ -184,6 +183,15 @@
       <w:r>
         <w:rPr>
           <w:rFonts w:ascii="Times New Roman" w:hAnsi="Times New Roman" w:cs="Times New Roman"/>
+          <w:b/>
+          <w:sz w:val="24"/>
+          <w:szCs w:val="24"/>
+        </w:rPr>
+        <w:t xml:space="preserve"> </w:t>
+      </w:r>
+      <w:r>
+        <w:rPr>
+          <w:rFonts w:ascii="Times New Roman" w:hAnsi="Times New Roman" w:cs="Times New Roman"/>
           <w:sz w:val="24"/>
           <w:szCs w:val="24"/>
         </w:rPr>
@@ -231,9 +239,25 @@
           <w:sz w:val="24"/>
           <w:szCs w:val="24"/>
         </w:rPr>
-        <w:t xml:space="preserve">Members </w:t>
-      </w:r>
-      <w:proofErr w:type="gramStart"/>
+        <w:t>Members Present :</w:t>
+      </w:r>
+      <w:r>
+        <w:rPr>
+          <w:rFonts w:ascii="Times New Roman" w:hAnsi="Times New Roman" w:cs="Times New Roman"/>
+          <w:sz w:val="24"/>
+          <w:szCs w:val="24"/>
+        </w:rPr>
+        <w:t xml:space="preserve"> Scott Smoke, Riley Smith, Jordan Beck, Joshua Ford, Jeffrey Allen</w:t>
+      </w:r>
+    </w:p>
+    <w:p>
+      <w:pPr>
+        <w:rPr>
+          <w:rFonts w:ascii="Times New Roman" w:hAnsi="Times New Roman" w:cs="Times New Roman"/>
+          <w:sz w:val="24"/>
+          <w:szCs w:val="24"/>
+        </w:rPr>
+      </w:pPr>
       <w:r>
         <w:rPr>
           <w:rFonts w:ascii="Times New Roman" w:hAnsi="Times New Roman" w:cs="Times New Roman"/>
@@ -241,54 +265,7 @@
           <w:sz w:val="24"/>
           <w:szCs w:val="24"/>
         </w:rPr>
-        <w:t>Present :</w:t>
-      </w:r>
-      <w:proofErr w:type="gramEnd"/>
-      <w:r>
-        <w:rPr>
-          <w:rFonts w:ascii="Times New Roman" w:hAnsi="Times New Roman" w:cs="Times New Roman"/>
-          <w:sz w:val="24"/>
-          <w:szCs w:val="24"/>
-        </w:rPr>
-        <w:t xml:space="preserve"> Scott Smoke, Riley Smith, Jordan Beck, Joshua Ford, Jeffrey Allen</w:t>
-      </w:r>
-    </w:p>
-    <w:p>
-      <w:pPr>
-        <w:rPr>
-          <w:rFonts w:ascii="Times New Roman" w:hAnsi="Times New Roman" w:cs="Times New Roman"/>
-          <w:sz w:val="24"/>
-          <w:szCs w:val="24"/>
-        </w:rPr>
-      </w:pPr>
-      <w:r>
-        <w:rPr>
-          <w:rFonts w:ascii="Times New Roman" w:hAnsi="Times New Roman" w:cs="Times New Roman"/>
-          <w:b/>
-          <w:sz w:val="24"/>
-          <w:szCs w:val="24"/>
-        </w:rPr>
-        <w:t xml:space="preserve">Members </w:t>
-      </w:r>
-      <w:proofErr w:type="gramStart"/>
-      <w:r>
-        <w:rPr>
-          <w:rFonts w:ascii="Times New Roman" w:hAnsi="Times New Roman" w:cs="Times New Roman"/>
-          <w:b/>
-          <w:sz w:val="24"/>
-          <w:szCs w:val="24"/>
-        </w:rPr>
-        <w:t>Absent  :</w:t>
-      </w:r>
-      <w:proofErr w:type="gramEnd"/>
-      <w:r>
-        <w:rPr>
-          <w:rFonts w:ascii="Times New Roman" w:hAnsi="Times New Roman" w:cs="Times New Roman"/>
-          <w:b/>
-          <w:sz w:val="24"/>
-          <w:szCs w:val="24"/>
-        </w:rPr>
-        <w:t xml:space="preserve"> </w:t>
+        <w:t xml:space="preserve">Members Absent  : </w:t>
       </w:r>
       <w:r>
         <w:rPr>
@@ -337,8 +314,6 @@
           <w:szCs w:val="24"/>
         </w:rPr>
       </w:pPr>
-      <w:bookmarkStart w:id="0" w:name="_GoBack"/>
-      <w:bookmarkEnd w:id="0"/>
     </w:p>
     <w:p>
       <w:pPr>
@@ -773,27 +748,8 @@
           <w:sz w:val="24"/>
           <w:szCs w:val="24"/>
         </w:rPr>
-        <w:t xml:space="preserve">. “When the user goes to log in, is there a function in your class. Comments are horrible. Is the username a user?” “Is there a function that determines if a username is a </w:t>
-      </w:r>
-      <w:proofErr w:type="gramStart"/>
-      <w:r>
-        <w:rPr>
-          <w:rFonts w:ascii="Times New Roman" w:hAnsi="Times New Roman" w:cs="Times New Roman"/>
-          <w:sz w:val="24"/>
-          <w:szCs w:val="24"/>
-        </w:rPr>
-        <w:t>user.</w:t>
-      </w:r>
-      <w:proofErr w:type="gramEnd"/>
-      <w:r>
-        <w:rPr>
-          <w:rFonts w:ascii="Times New Roman" w:hAnsi="Times New Roman" w:cs="Times New Roman"/>
-          <w:sz w:val="24"/>
-          <w:szCs w:val="24"/>
-        </w:rPr>
-        <w:t xml:space="preserve">” Jordan replies: “Yes. The function is called </w:t>
-      </w:r>
-      <w:proofErr w:type="spellStart"/>
+        <w:t xml:space="preserve">. “When the user goes to log in, is there a function in your class. Comments are horrible. Is the username a user?” “Is there a function that determines if a username is a user.” Jordan replies: “Yes. The function is called </w:t>
+      </w:r>
       <w:r>
         <w:rPr>
           <w:rFonts w:ascii="Consolas" w:hAnsi="Consolas" w:cs="Consolas"/>
@@ -802,7 +758,6 @@
         </w:rPr>
         <w:t>isUser</w:t>
       </w:r>
-      <w:proofErr w:type="spellEnd"/>
       <w:r>
         <w:rPr>
           <w:rFonts w:ascii="Times New Roman" w:hAnsi="Times New Roman" w:cs="Times New Roman"/>
@@ -845,25 +800,7 @@
           <w:sz w:val="24"/>
           <w:szCs w:val="24"/>
         </w:rPr>
-        <w:t xml:space="preserve">Riley walked </w:t>
-      </w:r>
-      <w:proofErr w:type="gramStart"/>
-      <w:r>
-        <w:rPr>
-          <w:rFonts w:ascii="Times New Roman" w:hAnsi="Times New Roman" w:cs="Times New Roman"/>
-          <w:sz w:val="24"/>
-          <w:szCs w:val="24"/>
-        </w:rPr>
-        <w:t>in,</w:t>
-      </w:r>
-      <w:proofErr w:type="gramEnd"/>
-      <w:r>
-        <w:rPr>
-          <w:rFonts w:ascii="Times New Roman" w:hAnsi="Times New Roman" w:cs="Times New Roman"/>
-          <w:sz w:val="24"/>
-          <w:szCs w:val="24"/>
-        </w:rPr>
-        <w:t xml:space="preserve"> Scott says there is a regular expression for username for email, and password.</w:t>
+        <w:t>Riley walked in, Scott says there is a regular expression for username for email, and password.</w:t>
       </w:r>
     </w:p>
     <w:p>

</xml_diff>

<commit_message>
Removed unused agendas. Removed unnecessary tab characters to compress pages when printing from 4-7 minutes and 4-9 minutes.
</commit_message>
<xml_diff>
--- a/Documents/Meetings/4_14_2015/25_Minutes.docx
+++ b/Documents/Meetings/4_14_2015/25_Minutes.docx
@@ -50,7 +50,17 @@
           <w:sz w:val="24"/>
           <w:szCs w:val="24"/>
         </w:rPr>
-        <w:t>Begin Time</w:t>
+        <w:t xml:space="preserve">Begin </w:t>
+      </w:r>
+      <w:proofErr w:type="gramStart"/>
+      <w:r>
+        <w:rPr>
+          <w:rFonts w:ascii="Times New Roman" w:hAnsi="Times New Roman" w:cs="Times New Roman"/>
+          <w:b/>
+          <w:sz w:val="24"/>
+          <w:szCs w:val="24"/>
+        </w:rPr>
+        <w:t>Time</w:t>
       </w:r>
       <w:r>
         <w:rPr>
@@ -60,6 +70,7 @@
         </w:rPr>
         <w:t xml:space="preserve">  :</w:t>
       </w:r>
+      <w:proofErr w:type="gramEnd"/>
       <w:r>
         <w:rPr>
           <w:rFonts w:ascii="Times New Roman" w:hAnsi="Times New Roman" w:cs="Times New Roman"/>
@@ -229,8 +240,19 @@
           <w:sz w:val="24"/>
           <w:szCs w:val="24"/>
         </w:rPr>
-        <w:t>Members Present :</w:t>
-      </w:r>
+        <w:t xml:space="preserve">Members </w:t>
+      </w:r>
+      <w:proofErr w:type="gramStart"/>
+      <w:r>
+        <w:rPr>
+          <w:rFonts w:ascii="Times New Roman" w:hAnsi="Times New Roman" w:cs="Times New Roman"/>
+          <w:b/>
+          <w:sz w:val="24"/>
+          <w:szCs w:val="24"/>
+        </w:rPr>
+        <w:t>Present :</w:t>
+      </w:r>
+      <w:proofErr w:type="gramEnd"/>
       <w:r>
         <w:rPr>
           <w:rFonts w:ascii="Times New Roman" w:hAnsi="Times New Roman" w:cs="Times New Roman"/>
@@ -255,7 +277,27 @@
           <w:sz w:val="24"/>
           <w:szCs w:val="24"/>
         </w:rPr>
-        <w:t xml:space="preserve">Members Absent  : </w:t>
+        <w:t xml:space="preserve">Members </w:t>
+      </w:r>
+      <w:proofErr w:type="gramStart"/>
+      <w:r>
+        <w:rPr>
+          <w:rFonts w:ascii="Times New Roman" w:hAnsi="Times New Roman" w:cs="Times New Roman"/>
+          <w:b/>
+          <w:sz w:val="24"/>
+          <w:szCs w:val="24"/>
+        </w:rPr>
+        <w:t>Absent  :</w:t>
+      </w:r>
+      <w:proofErr w:type="gramEnd"/>
+      <w:r>
+        <w:rPr>
+          <w:rFonts w:ascii="Times New Roman" w:hAnsi="Times New Roman" w:cs="Times New Roman"/>
+          <w:b/>
+          <w:sz w:val="24"/>
+          <w:szCs w:val="24"/>
+        </w:rPr>
+        <w:t xml:space="preserve"> </w:t>
       </w:r>
       <w:r>
         <w:rPr>
@@ -652,6 +694,108 @@
         </w:rPr>
         <w:t xml:space="preserve"> </w:t>
       </w:r>
+      <w:r>
+        <w:rPr>
+          <w:rFonts w:ascii="Times New Roman" w:hAnsi="Times New Roman" w:cs="Times New Roman"/>
+          <w:sz w:val="24"/>
+          <w:szCs w:val="24"/>
+        </w:rPr>
+        <w:t xml:space="preserve"> Jeffrey began taking minutes. Josh and Scott continue to work on Josh’s compression algorithm.</w:t>
+      </w:r>
+    </w:p>
+    <w:p>
+      <w:pPr>
+        <w:ind w:firstLine="720"/>
+        <w:rPr>
+          <w:rFonts w:ascii="Times New Roman" w:hAnsi="Times New Roman" w:cs="Times New Roman"/>
+          <w:sz w:val="24"/>
+          <w:szCs w:val="24"/>
+        </w:rPr>
+      </w:pPr>
+      <w:r>
+        <w:rPr>
+          <w:rFonts w:ascii="Times New Roman" w:hAnsi="Times New Roman" w:cs="Times New Roman"/>
+          <w:sz w:val="24"/>
+          <w:szCs w:val="24"/>
+        </w:rPr>
+        <w:t>Jeffrey asks Scott about PDF sharp and how easy it is to put graphics inside of it.</w:t>
+      </w:r>
+    </w:p>
+    <w:p>
+      <w:pPr>
+        <w:ind w:firstLine="720"/>
+        <w:rPr>
+          <w:rFonts w:ascii="Times New Roman" w:hAnsi="Times New Roman" w:cs="Times New Roman"/>
+          <w:sz w:val="24"/>
+          <w:szCs w:val="24"/>
+        </w:rPr>
+      </w:pPr>
+      <w:r>
+        <w:rPr>
+          <w:rFonts w:ascii="Times New Roman" w:hAnsi="Times New Roman" w:cs="Times New Roman"/>
+          <w:sz w:val="24"/>
+          <w:szCs w:val="24"/>
+        </w:rPr>
+        <w:t xml:space="preserve">Jordan walked in. </w:t>
+      </w:r>
+      <w:r>
+        <w:rPr>
+          <w:rFonts w:ascii="Times New Roman" w:hAnsi="Times New Roman" w:cs="Times New Roman"/>
+          <w:sz w:val="24"/>
+          <w:szCs w:val="24"/>
+        </w:rPr>
+        <w:t xml:space="preserve">Scott </w:t>
+      </w:r>
+      <w:r>
+        <w:rPr>
+          <w:rFonts w:ascii="Times New Roman" w:hAnsi="Times New Roman" w:cs="Times New Roman"/>
+          <w:sz w:val="24"/>
+          <w:szCs w:val="24"/>
+        </w:rPr>
+        <w:t xml:space="preserve">says he </w:t>
+      </w:r>
+      <w:r>
+        <w:rPr>
+          <w:rFonts w:ascii="Times New Roman" w:hAnsi="Times New Roman" w:cs="Times New Roman"/>
+          <w:sz w:val="24"/>
+          <w:szCs w:val="24"/>
+        </w:rPr>
+        <w:t>tried logging in</w:t>
+      </w:r>
+      <w:r>
+        <w:rPr>
+          <w:rFonts w:ascii="Times New Roman" w:hAnsi="Times New Roman" w:cs="Times New Roman"/>
+          <w:sz w:val="24"/>
+          <w:szCs w:val="24"/>
+        </w:rPr>
+        <w:t xml:space="preserve"> using Jordan’s code</w:t>
+      </w:r>
+      <w:r>
+        <w:rPr>
+          <w:rFonts w:ascii="Times New Roman" w:hAnsi="Times New Roman" w:cs="Times New Roman"/>
+          <w:sz w:val="24"/>
+          <w:szCs w:val="24"/>
+        </w:rPr>
+        <w:t xml:space="preserve">. “When the user goes to log in, is there a function in your class. Comments are horrible. Is the username a user?” “Is there a function that determines if a username is a </w:t>
+      </w:r>
+      <w:proofErr w:type="gramStart"/>
+      <w:r>
+        <w:rPr>
+          <w:rFonts w:ascii="Times New Roman" w:hAnsi="Times New Roman" w:cs="Times New Roman"/>
+          <w:sz w:val="24"/>
+          <w:szCs w:val="24"/>
+        </w:rPr>
+        <w:t>user.</w:t>
+      </w:r>
+      <w:proofErr w:type="gramEnd"/>
+      <w:r>
+        <w:rPr>
+          <w:rFonts w:ascii="Times New Roman" w:hAnsi="Times New Roman" w:cs="Times New Roman"/>
+          <w:sz w:val="24"/>
+          <w:szCs w:val="24"/>
+        </w:rPr>
+        <w:t>” Jordan re</w:t>
+      </w:r>
       <w:bookmarkStart w:id="0" w:name="_GoBack"/>
       <w:bookmarkEnd w:id="0"/>
       <w:r>
@@ -660,7 +804,33 @@
           <w:sz w:val="24"/>
           <w:szCs w:val="24"/>
         </w:rPr>
-        <w:t xml:space="preserve"> Jeffrey began taking minutes. Josh and Scott continue to work on Josh’s compression algorithm.</w:t>
+        <w:t xml:space="preserve">plies: “Yes. The function is called </w:t>
+      </w:r>
+      <w:proofErr w:type="spellStart"/>
+      <w:r>
+        <w:rPr>
+          <w:rFonts w:ascii="Consolas" w:hAnsi="Consolas" w:cs="Consolas"/>
+          <w:sz w:val="24"/>
+          <w:szCs w:val="24"/>
+        </w:rPr>
+        <w:t>isUser</w:t>
+      </w:r>
+      <w:proofErr w:type="spellEnd"/>
+      <w:r>
+        <w:rPr>
+          <w:rFonts w:ascii="Times New Roman" w:hAnsi="Times New Roman" w:cs="Times New Roman"/>
+          <w:sz w:val="24"/>
+          <w:szCs w:val="24"/>
+        </w:rPr>
+        <w:t>”</w:t>
+      </w:r>
+      <w:r>
+        <w:rPr>
+          <w:rFonts w:ascii="Times New Roman" w:hAnsi="Times New Roman" w:cs="Times New Roman"/>
+          <w:sz w:val="24"/>
+          <w:szCs w:val="24"/>
+        </w:rPr>
+        <w:t>.</w:t>
       </w:r>
     </w:p>
     <w:p>
@@ -672,6 +842,32 @@
           <w:szCs w:val="24"/>
         </w:rPr>
       </w:pPr>
+      <w:r>
+        <w:rPr>
+          <w:rFonts w:ascii="Times New Roman" w:hAnsi="Times New Roman" w:cs="Times New Roman"/>
+          <w:sz w:val="24"/>
+          <w:szCs w:val="24"/>
+        </w:rPr>
+        <w:t xml:space="preserve">Riley walked </w:t>
+      </w:r>
+      <w:proofErr w:type="gramStart"/>
+      <w:r>
+        <w:rPr>
+          <w:rFonts w:ascii="Times New Roman" w:hAnsi="Times New Roman" w:cs="Times New Roman"/>
+          <w:sz w:val="24"/>
+          <w:szCs w:val="24"/>
+        </w:rPr>
+        <w:t>in,</w:t>
+      </w:r>
+      <w:proofErr w:type="gramEnd"/>
+      <w:r>
+        <w:rPr>
+          <w:rFonts w:ascii="Times New Roman" w:hAnsi="Times New Roman" w:cs="Times New Roman"/>
+          <w:sz w:val="24"/>
+          <w:szCs w:val="24"/>
+        </w:rPr>
+        <w:t xml:space="preserve"> Scott says there is a regular expression for username for email, and password.</w:t>
+      </w:r>
     </w:p>
     <w:p>
       <w:pPr>
@@ -688,7 +884,23 @@
           <w:sz w:val="24"/>
           <w:szCs w:val="24"/>
         </w:rPr>
-        <w:t>Jeffrey asks Scott about PDF sharp and how easy it is to put graphics inside of it.</w:t>
+        <w:t>Riley wants an array of strings with al</w:t>
+      </w:r>
+      <w:r>
+        <w:rPr>
+          <w:rFonts w:ascii="Times New Roman" w:hAnsi="Times New Roman" w:cs="Times New Roman"/>
+          <w:sz w:val="24"/>
+          <w:szCs w:val="24"/>
+        </w:rPr>
+        <w:t>l the usernames from Jordan. This is</w:t>
+      </w:r>
+      <w:r>
+        <w:rPr>
+          <w:rFonts w:ascii="Times New Roman" w:hAnsi="Times New Roman" w:cs="Times New Roman"/>
+          <w:sz w:val="24"/>
+          <w:szCs w:val="24"/>
+        </w:rPr>
+        <w:t xml:space="preserve"> so he can populate the table with users.</w:t>
       </w:r>
     </w:p>
     <w:p>
@@ -700,209 +912,22 @@
           <w:szCs w:val="24"/>
         </w:rPr>
       </w:pPr>
-    </w:p>
-    <w:p>
-      <w:pPr>
-        <w:ind w:firstLine="720"/>
-        <w:rPr>
-          <w:rFonts w:ascii="Times New Roman" w:hAnsi="Times New Roman" w:cs="Times New Roman"/>
-          <w:sz w:val="24"/>
-          <w:szCs w:val="24"/>
-        </w:rPr>
-      </w:pPr>
-      <w:r>
-        <w:rPr>
-          <w:rFonts w:ascii="Times New Roman" w:hAnsi="Times New Roman" w:cs="Times New Roman"/>
-          <w:sz w:val="24"/>
-          <w:szCs w:val="24"/>
-        </w:rPr>
-        <w:t xml:space="preserve">Jordan walked in. </w:t>
-      </w:r>
-      <w:r>
-        <w:rPr>
-          <w:rFonts w:ascii="Times New Roman" w:hAnsi="Times New Roman" w:cs="Times New Roman"/>
-          <w:sz w:val="24"/>
-          <w:szCs w:val="24"/>
-        </w:rPr>
-        <w:t xml:space="preserve">Scott </w:t>
-      </w:r>
-      <w:r>
-        <w:rPr>
-          <w:rFonts w:ascii="Times New Roman" w:hAnsi="Times New Roman" w:cs="Times New Roman"/>
-          <w:sz w:val="24"/>
-          <w:szCs w:val="24"/>
-        </w:rPr>
-        <w:t xml:space="preserve">says he </w:t>
-      </w:r>
-      <w:r>
-        <w:rPr>
-          <w:rFonts w:ascii="Times New Roman" w:hAnsi="Times New Roman" w:cs="Times New Roman"/>
-          <w:sz w:val="24"/>
-          <w:szCs w:val="24"/>
-        </w:rPr>
-        <w:t>tried logging in</w:t>
-      </w:r>
-      <w:r>
-        <w:rPr>
-          <w:rFonts w:ascii="Times New Roman" w:hAnsi="Times New Roman" w:cs="Times New Roman"/>
-          <w:sz w:val="24"/>
-          <w:szCs w:val="24"/>
-        </w:rPr>
-        <w:t xml:space="preserve"> using Jordan’s code</w:t>
-      </w:r>
-      <w:r>
-        <w:rPr>
-          <w:rFonts w:ascii="Times New Roman" w:hAnsi="Times New Roman" w:cs="Times New Roman"/>
-          <w:sz w:val="24"/>
-          <w:szCs w:val="24"/>
-        </w:rPr>
-        <w:t xml:space="preserve">. “When the user goes to log in, is there a function in your class. Comments are horrible. Is the username a user?” “Is there a function that determines if a username is a user.” Jordan replies: “Yes. The function is called </w:t>
-      </w:r>
-      <w:r>
-        <w:rPr>
-          <w:rFonts w:ascii="Consolas" w:hAnsi="Consolas" w:cs="Consolas"/>
-          <w:sz w:val="24"/>
-          <w:szCs w:val="24"/>
-        </w:rPr>
-        <w:t>isUser</w:t>
-      </w:r>
-      <w:r>
-        <w:rPr>
-          <w:rFonts w:ascii="Times New Roman" w:hAnsi="Times New Roman" w:cs="Times New Roman"/>
-          <w:sz w:val="24"/>
-          <w:szCs w:val="24"/>
-        </w:rPr>
-        <w:t>”</w:t>
-      </w:r>
-      <w:r>
-        <w:rPr>
-          <w:rFonts w:ascii="Times New Roman" w:hAnsi="Times New Roman" w:cs="Times New Roman"/>
-          <w:sz w:val="24"/>
-          <w:szCs w:val="24"/>
-        </w:rPr>
-        <w:t>.</w:t>
-      </w:r>
-    </w:p>
-    <w:p>
-      <w:pPr>
-        <w:ind w:firstLine="720"/>
-        <w:rPr>
-          <w:rFonts w:ascii="Times New Roman" w:hAnsi="Times New Roman" w:cs="Times New Roman"/>
-          <w:sz w:val="24"/>
-          <w:szCs w:val="24"/>
-        </w:rPr>
-      </w:pPr>
-    </w:p>
-    <w:p>
-      <w:pPr>
-        <w:ind w:firstLine="720"/>
-        <w:rPr>
-          <w:rFonts w:ascii="Times New Roman" w:hAnsi="Times New Roman" w:cs="Times New Roman"/>
-          <w:sz w:val="24"/>
-          <w:szCs w:val="24"/>
-        </w:rPr>
-      </w:pPr>
-      <w:r>
-        <w:rPr>
-          <w:rFonts w:ascii="Times New Roman" w:hAnsi="Times New Roman" w:cs="Times New Roman"/>
-          <w:sz w:val="24"/>
-          <w:szCs w:val="24"/>
-        </w:rPr>
-        <w:t>Riley walked in, Scott says there is a regular expression for username for email, and password.</w:t>
-      </w:r>
-    </w:p>
-    <w:p>
-      <w:pPr>
-        <w:ind w:firstLine="720"/>
-        <w:rPr>
-          <w:rFonts w:ascii="Times New Roman" w:hAnsi="Times New Roman" w:cs="Times New Roman"/>
-          <w:sz w:val="24"/>
-          <w:szCs w:val="24"/>
-        </w:rPr>
-      </w:pPr>
-    </w:p>
-    <w:p>
-      <w:pPr>
-        <w:ind w:firstLine="720"/>
-        <w:rPr>
-          <w:rFonts w:ascii="Times New Roman" w:hAnsi="Times New Roman" w:cs="Times New Roman"/>
-          <w:sz w:val="24"/>
-          <w:szCs w:val="24"/>
-        </w:rPr>
-      </w:pPr>
-      <w:r>
-        <w:rPr>
-          <w:rFonts w:ascii="Times New Roman" w:hAnsi="Times New Roman" w:cs="Times New Roman"/>
-          <w:sz w:val="24"/>
-          <w:szCs w:val="24"/>
-        </w:rPr>
-        <w:t>Riley wants an array of strings with al</w:t>
-      </w:r>
-      <w:r>
-        <w:rPr>
-          <w:rFonts w:ascii="Times New Roman" w:hAnsi="Times New Roman" w:cs="Times New Roman"/>
-          <w:sz w:val="24"/>
-          <w:szCs w:val="24"/>
-        </w:rPr>
-        <w:t>l the usernames from Jordan. This is</w:t>
-      </w:r>
-      <w:r>
-        <w:rPr>
-          <w:rFonts w:ascii="Times New Roman" w:hAnsi="Times New Roman" w:cs="Times New Roman"/>
-          <w:sz w:val="24"/>
-          <w:szCs w:val="24"/>
-        </w:rPr>
-        <w:t xml:space="preserve"> so he can populate the table with users.</w:t>
-      </w:r>
-    </w:p>
-    <w:p>
-      <w:pPr>
-        <w:ind w:firstLine="720"/>
-        <w:rPr>
-          <w:rFonts w:ascii="Times New Roman" w:hAnsi="Times New Roman" w:cs="Times New Roman"/>
-          <w:sz w:val="24"/>
-          <w:szCs w:val="24"/>
-        </w:rPr>
-      </w:pPr>
-    </w:p>
-    <w:p>
-      <w:pPr>
-        <w:ind w:firstLine="720"/>
-        <w:rPr>
-          <w:rFonts w:ascii="Times New Roman" w:hAnsi="Times New Roman" w:cs="Times New Roman"/>
-          <w:sz w:val="24"/>
-          <w:szCs w:val="24"/>
-        </w:rPr>
-      </w:pPr>
-      <w:r>
-        <w:rPr>
-          <w:rFonts w:ascii="Times New Roman" w:hAnsi="Times New Roman" w:cs="Times New Roman"/>
-          <w:sz w:val="24"/>
-          <w:szCs w:val="24"/>
-        </w:rPr>
-        <w:lastRenderedPageBreak/>
+      <w:r>
+        <w:rPr>
+          <w:rFonts w:ascii="Times New Roman" w:hAnsi="Times New Roman" w:cs="Times New Roman"/>
+          <w:sz w:val="24"/>
+          <w:szCs w:val="24"/>
+        </w:rPr>
         <w:t>Scott says decryption will need review on Jordan’s part.</w:t>
       </w:r>
-    </w:p>
-    <w:p>
-      <w:pPr>
-        <w:ind w:firstLine="720"/>
-        <w:rPr>
-          <w:rFonts w:ascii="Times New Roman" w:hAnsi="Times New Roman" w:cs="Times New Roman"/>
-          <w:sz w:val="24"/>
-          <w:szCs w:val="24"/>
-        </w:rPr>
-      </w:pPr>
-    </w:p>
-    <w:p>
-      <w:pPr>
-        <w:ind w:firstLine="720"/>
-        <w:rPr>
-          <w:rFonts w:ascii="Times New Roman" w:hAnsi="Times New Roman" w:cs="Times New Roman"/>
-          <w:sz w:val="24"/>
-          <w:szCs w:val="24"/>
-        </w:rPr>
-      </w:pPr>
+      <w:r>
+        <w:rPr>
+          <w:rFonts w:ascii="Times New Roman" w:hAnsi="Times New Roman" w:cs="Times New Roman"/>
+          <w:sz w:val="24"/>
+          <w:szCs w:val="24"/>
+        </w:rPr>
+        <w:t xml:space="preserve"> </w:t>
+      </w:r>
     </w:p>
     <w:sectPr>
       <w:headerReference w:type="default" r:id="rId8"/>

</xml_diff>